<commit_message>
[update] add youtube and github link
</commit_message>
<xml_diff>
--- a/IF3260 - Laporan - 13519206.docx
+++ b/IF3260 - Laporan - 13519206.docx
@@ -43,11 +43,11 @@
         <w:t>GL</w:t>
       </w:r>
       <w:r>
-        <w:t xml:space="preserve"> be</w:t>
-      </w:r>
-      <w:proofErr w:type="spellStart"/>
-      <w:r>
-        <w:t>kerja</w:t>
+        <w:t xml:space="preserve"> </w:t>
+      </w:r>
+      <w:proofErr w:type="spellStart"/>
+      <w:r>
+        <w:t>bekerja</w:t>
       </w:r>
       <w:proofErr w:type="spellEnd"/>
       <w:r>
@@ -560,11 +560,11 @@
         <w:t>GL</w:t>
       </w:r>
       <w:r>
-        <w:t xml:space="preserve"> m</w:t>
-      </w:r>
-      <w:proofErr w:type="spellStart"/>
-      <w:r>
-        <w:t>enggambar</w:t>
+        <w:t xml:space="preserve"> </w:t>
+      </w:r>
+      <w:proofErr w:type="spellStart"/>
+      <w:r>
+        <w:t>menggambar</w:t>
       </w:r>
       <w:proofErr w:type="spellEnd"/>
       <w:r>
@@ -1403,6 +1403,12 @@
       <w:r>
         <w:t>GitHub:</w:t>
       </w:r>
+      <w:r>
+        <w:t xml:space="preserve"> </w:t>
+      </w:r>
+      <w:r>
+        <w:t>https://github.com/fwznbg/IF3260-How-It-Works-Image-Processing</w:t>
+      </w:r>
     </w:p>
     <w:p>
       <w:proofErr w:type="spellStart"/>
@@ -1412,6 +1418,9 @@
       <w:proofErr w:type="spellEnd"/>
       <w:r>
         <w:t xml:space="preserve">: </w:t>
+      </w:r>
+      <w:r>
+        <w:t>https://youtu.be/g3Q3YIXzgIM</w:t>
       </w:r>
     </w:p>
     <w:sectPr>

</xml_diff>